<commit_message>
Updated text element with refs appendix
</commit_message>
<xml_diff>
--- a/docx/Bindings/Reference/Appendix/TE_AddToEnd2.docx
+++ b/docx/Bindings/Reference/Appendix/TE_AddToEnd2.docx
@@ -5,301 +5,17 @@
     <w:p>
       <w:pPr>
         <w:rPr>
-          <w:rStyle w:val="Heading1Char"/>
+          <w:lang w:val="en-US"/>
         </w:rPr>
       </w:pPr>
       <w:r>
         <w:rPr>
           <w:rStyle w:val="Heading1Char"/>
+          <w:lang w:val="en-US"/>
         </w:rPr>
-        <w:t>TOC 1</w:t>
+        <w:t>This is text element with refs appendix</w:t>
       </w:r>
     </w:p>
-    <w:p>
-      <w:sdt>
-        <w:sdtPr>
-          <w:alias w:val="Format: F1"/>
-          <w:tag w:val="{&quot;BindingKey&quot;:&quot;F1&quot;,&quot;BindingType&quot;:&quot;Format&quot;}"/>
-          <w:id w:val="-535347750"/>
-        </w:sdtPr>
-        <w:sdtContent>
-          <w:sdt>
-            <w:sdtPr>
-              <w:alias w:val="MainToc"/>
-              <w:tag w:val="{&quot;BindingKey&quot;:&quot;RefGroups&quot;,&quot;BindingType&quot;:&quot;Reference&quot;}"/>
-              <w:id w:val="176782729"/>
-            </w:sdtPr>
-            <w:sdtContent>
-              <w:r>
-                <w:rPr>
-                  <w:lang w:val="en-US"/>
-                </w:rPr>
-                <w:t>Para</w:t>
-              </w:r>
-            </w:sdtContent>
-          </w:sdt>
-        </w:sdtContent>
-      </w:sdt>
-    </w:p>
-    <w:p>
-      <w:pPr>
-        <w:pStyle w:val="Heading1"/>
-        <w:rPr>
-          <w:lang w:val="en-US"/>
-        </w:rPr>
-      </w:pPr>
-      <w:r>
-        <w:rPr>
-          <w:lang w:val="en-US"/>
-        </w:rPr>
-        <w:t>TOC 2</w:t>
-      </w:r>
-    </w:p>
-    <w:sdt>
-      <w:sdtPr>
-        <w:alias w:val="Format: F1"/>
-        <w:tag w:val="{&quot;BindingKey&quot;:&quot;F1&quot;,&quot;BindingType&quot;:&quot;Format&quot;}"/>
-        <w:id w:val="916677119"/>
-      </w:sdtPr>
-      <w:sdtContent>
-        <w:sdt>
-          <w:sdtPr>
-            <w:alias w:val="Ref Multiline"/>
-            <w:tag w:val="{&quot;BindingKey&quot;:&quot;RefGroups&quot;,&quot;BindingType&quot;:&quot;Reference&quot;}"/>
-            <w:id w:val="1566219034"/>
-          </w:sdtPr>
-          <w:sdtContent>
-            <w:p>
-              <w:pPr>
-                <w:rPr>
-                  <w:lang w:val="en-US"/>
-                </w:rPr>
-              </w:pPr>
-              <w:r>
-                <w:rPr>
-                  <w:lang w:val="en-US"/>
-                </w:rPr>
-                <w:t>Para</w:t>
-              </w:r>
-            </w:p>
-            <w:p>
-              <w:pPr>
-                <w:rPr>
-                  <w:lang w:val="en-US"/>
-                </w:rPr>
-              </w:pPr>
-              <w:r>
-                <w:rPr>
-                  <w:lang w:val="en-US"/>
-                </w:rPr>
-                <w:t>Para</w:t>
-              </w:r>
-            </w:p>
-          </w:sdtContent>
-        </w:sdt>
-      </w:sdtContent>
-    </w:sdt>
-    <w:p>
-      <w:pPr>
-        <w:pStyle w:val="Heading1"/>
-      </w:pPr>
-      <w:r>
-        <w:t>TOC 3</w:t>
-      </w:r>
-    </w:p>
-    <w:p>
-      <w:sdt>
-        <w:sdtPr>
-          <w:alias w:val="Reference: names"/>
-          <w:tag w:val="{&quot;BindingKey&quot;:&quot;names&quot;,&quot;BindingType&quot;:&quot;Reference&quot;}"/>
-          <w:id w:val="-1953615612"/>
-        </w:sdtPr>
-        <w:sdtContent>
-          <w:r>
-            <w:rPr>
-              <w:lang w:val="en-US"/>
-            </w:rPr>
-            <w:t>Para</w:t>
-          </w:r>
-        </w:sdtContent>
-      </w:sdt>
-    </w:p>
-    <w:p>
-      <w:pPr>
-        <w:pStyle w:val="Heading1"/>
-        <w:rPr>
-          <w:lang w:val="en-US"/>
-        </w:rPr>
-      </w:pPr>
-      <w:r>
-        <w:rPr>
-          <w:lang w:val="en-US"/>
-        </w:rPr>
-        <w:t>TOC 4</w:t>
-      </w:r>
-    </w:p>
-    <w:p>
-      <w:pPr>
-        <w:rPr>
-          <w:lang w:val="en-US"/>
-        </w:rPr>
-      </w:pPr>
-      <w:sdt>
-        <w:sdtPr>
-          <w:alias w:val="Repeat: people"/>
-          <w:tag w:val="{&quot;Separator&quot;:&quot; - &quot;,&quot;BindingKey&quot;:&quot;people&quot;,&quot;BindingType&quot;:&quot;Repeat&quot;}"/>
-          <w:id w:val="1879428692"/>
-        </w:sdtPr>
-        <w:sdtContent>
-          <w:sdt>
-            <w:sdtPr>
-              <w:alias w:val="Reference: name"/>
-              <w:tag w:val="{&quot;BindingKey&quot;:&quot;name&quot;,&quot;BindingType&quot;:&quot;Reference&quot;}"/>
-              <w:id w:val="-1917232384"/>
-            </w:sdtPr>
-            <w:sdtContent>
-              <w:r>
-                <w:rPr>
-                  <w:lang w:val="en-US"/>
-                </w:rPr>
-                <w:t>Para</w:t>
-              </w:r>
-            </w:sdtContent>
-          </w:sdt>
-        </w:sdtContent>
-      </w:sdt>
-    </w:p>
-    <w:p>
-      <w:pPr>
-        <w:pStyle w:val="Heading1"/>
-        <w:rPr>
-          <w:lang w:val="en-US"/>
-        </w:rPr>
-      </w:pPr>
-      <w:r>
-        <w:rPr>
-          <w:lang w:val="en-US"/>
-        </w:rPr>
-        <w:t>TOC 5</w:t>
-      </w:r>
-    </w:p>
-    <w:p>
-      <w:pPr>
-        <w:rPr>
-          <w:lang w:val="en-US"/>
-        </w:rPr>
-      </w:pPr>
-      <w:sdt>
-        <w:sdtPr>
-          <w:alias w:val="Reference: RefGroups"/>
-          <w:tag w:val="{&quot;BindingKey&quot;:&quot;RefGroups&quot;,&quot;Separator&quot;:&quot; - &quot;,&quot;BindingType&quot;:&quot;Reference&quot;}"/>
-          <w:id w:val="-828520973"/>
-        </w:sdtPr>
-        <w:sdtContent>
-          <w:r>
-            <w:rPr>
-              <w:lang w:val="en-US"/>
-            </w:rPr>
-            <w:t>Para</w:t>
-          </w:r>
-        </w:sdtContent>
-      </w:sdt>
-    </w:p>
-    <w:p>
-      <w:pPr>
-        <w:pStyle w:val="Heading1"/>
-        <w:rPr>
-          <w:lang w:val="en-US"/>
-        </w:rPr>
-      </w:pPr>
-      <w:r>
-        <w:rPr>
-          <w:lang w:val="en-US"/>
-        </w:rPr>
-        <w:t>TOC 6</w:t>
-      </w:r>
-    </w:p>
-    <w:p>
-      <w:pPr>
-        <w:rPr>
-          <w:lang w:val="en-US"/>
-        </w:rPr>
-      </w:pPr>
-      <w:sdt>
-        <w:sdtPr>
-          <w:alias w:val="DE TOC"/>
-          <w:tag w:val="{&quot;BindingKey&quot;:&quot;RefGroups2&quot;,&quot;BindingType&quot;:&quot;Reference&quot;}"/>
-          <w:id w:val="-814880508"/>
-        </w:sdtPr>
-        <w:sdtContent>
-          <w:r>
-            <w:rPr>
-              <w:lang w:val="en-US"/>
-            </w:rPr>
-            <w:t>Para</w:t>
-          </w:r>
-        </w:sdtContent>
-      </w:sdt>
-    </w:p>
-    <w:p>
-      <w:pPr>
-        <w:pStyle w:val="Heading1"/>
-        <w:rPr>
-          <w:lang w:val="en-US"/>
-        </w:rPr>
-      </w:pPr>
-      <w:r>
-        <w:rPr>
-          <w:lang w:val="en-US"/>
-        </w:rPr>
-        <w:t>TOC 7</w:t>
-      </w:r>
-    </w:p>
-    <w:p>
-      <w:pPr>
-        <w:rPr>
-          <w:lang w:val="en-US"/>
-        </w:rPr>
-      </w:pPr>
-      <w:sdt>
-        <w:sdtPr>
-          <w:alias w:val="All Refs"/>
-          <w:tag w:val="{&quot;BindingKey&quot;:&quot;RefGroups3&quot;,&quot;BindingType&quot;:&quot;Reference&quot;}"/>
-          <w:id w:val="-1426269419"/>
-        </w:sdtPr>
-        <w:sdtContent>
-          <w:r>
-            <w:rPr>
-              <w:lang w:val="en-US"/>
-            </w:rPr>
-            <w:t>Para</w:t>
-          </w:r>
-        </w:sdtContent>
-      </w:sdt>
-    </w:p>
-    <w:p>
-      <w:pPr>
-        <w:pStyle w:val="Heading1"/>
-      </w:pPr>
-      <w:r>
-        <w:t>TOC 8 (dynamic element)</w:t>
-      </w:r>
-    </w:p>
-    <w:sdt>
-      <w:sdtPr>
-        <w:alias w:val="DynamicElement: elements.refFile"/>
-        <w:tag w:val="{&quot;BindingKey&quot;:&quot;elements.refFile&quot;,&quot;BindingType&quot;:&quot;DynamicElement&quot;}"/>
-        <w:id w:val="1945044008"/>
-      </w:sdtPr>
-      <w:sdtContent>
-        <w:p>
-          <w:r>
-            <w:t>Para</w:t>
-          </w:r>
-        </w:p>
-      </w:sdtContent>
-    </w:sdt>
-    <w:p/>
     <w:sectPr>
       <w:pgSz w:w="11906" w:h="16838"/>
       <w:pgMar w:top="1440" w:right="1440" w:bottom="1440" w:left="1440" w:header="708" w:footer="708" w:gutter="0"/>

</xml_diff>